<commit_message>
list of features added
</commit_message>
<xml_diff>
--- a/rojgar features.docx
+++ b/rojgar features.docx
@@ -23,6 +23,794 @@
         </w:rPr>
         <w:t xml:space="preserve">  </w:t>
       </w:r>
+      <w:r>
+        <w:rPr>
+          <w:sz w:val="36"/>
+          <w:szCs w:val="36"/>
+        </w:rPr>
+        <w:t>MAJOR TECHNOLOGIES USED</w:t>
+      </w:r>
+    </w:p>
+    <w:p>
+      <w:pPr>
+        <w:rPr>
+          <w:sz w:val="32"/>
+          <w:szCs w:val="32"/>
+        </w:rPr>
+      </w:pPr>
+    </w:p>
+    <w:p>
+      <w:pPr>
+        <w:pStyle w:val="ListParagraph"/>
+        <w:numPr>
+          <w:ilvl w:val="0"/>
+          <w:numId w:val="1"/>
+        </w:numPr>
+        <w:rPr>
+          <w:sz w:val="44"/>
+          <w:szCs w:val="44"/>
+        </w:rPr>
+      </w:pPr>
+      <w:r>
+        <w:rPr>
+          <w:sz w:val="44"/>
+          <w:szCs w:val="44"/>
+        </w:rPr>
+        <w:t>Android</w:t>
+      </w:r>
+      <w:r>
+        <w:rPr>
+          <w:sz w:val="44"/>
+          <w:szCs w:val="44"/>
+        </w:rPr>
+        <w:t>, Java</w:t>
+      </w:r>
+    </w:p>
+    <w:p>
+      <w:pPr>
+        <w:pStyle w:val="ListParagraph"/>
+        <w:rPr>
+          <w:sz w:val="44"/>
+          <w:szCs w:val="44"/>
+        </w:rPr>
+      </w:pPr>
+    </w:p>
+    <w:p>
+      <w:pPr>
+        <w:pStyle w:val="ListParagraph"/>
+        <w:numPr>
+          <w:ilvl w:val="0"/>
+          <w:numId w:val="1"/>
+        </w:numPr>
+        <w:rPr>
+          <w:sz w:val="44"/>
+          <w:szCs w:val="44"/>
+        </w:rPr>
+      </w:pPr>
+      <w:r>
+        <w:rPr>
+          <w:sz w:val="44"/>
+          <w:szCs w:val="44"/>
+        </w:rPr>
+        <w:t>Firebase</w:t>
+      </w:r>
+    </w:p>
+    <w:p>
+      <w:pPr>
+        <w:pStyle w:val="ListParagraph"/>
+        <w:rPr>
+          <w:sz w:val="44"/>
+          <w:szCs w:val="44"/>
+        </w:rPr>
+      </w:pPr>
+    </w:p>
+    <w:p>
+      <w:pPr>
+        <w:pStyle w:val="ListParagraph"/>
+        <w:numPr>
+          <w:ilvl w:val="0"/>
+          <w:numId w:val="1"/>
+        </w:numPr>
+        <w:rPr>
+          <w:sz w:val="44"/>
+          <w:szCs w:val="44"/>
+        </w:rPr>
+      </w:pPr>
+      <w:r>
+        <w:rPr>
+          <w:sz w:val="44"/>
+          <w:szCs w:val="44"/>
+        </w:rPr>
+        <w:t>ML (Python, surprise)</w:t>
+      </w:r>
+    </w:p>
+    <w:p>
+      <w:pPr>
+        <w:pStyle w:val="ListParagraph"/>
+        <w:rPr>
+          <w:sz w:val="44"/>
+          <w:szCs w:val="44"/>
+        </w:rPr>
+      </w:pPr>
+    </w:p>
+    <w:p>
+      <w:pPr>
+        <w:pStyle w:val="ListParagraph"/>
+        <w:numPr>
+          <w:ilvl w:val="0"/>
+          <w:numId w:val="1"/>
+        </w:numPr>
+        <w:rPr>
+          <w:sz w:val="44"/>
+          <w:szCs w:val="44"/>
+        </w:rPr>
+      </w:pPr>
+      <w:r>
+        <w:rPr>
+          <w:sz w:val="44"/>
+          <w:szCs w:val="44"/>
+        </w:rPr>
+        <w:t>RBM (Python)</w:t>
+      </w:r>
+    </w:p>
+    <w:p>
+      <w:pPr>
+        <w:pStyle w:val="ListParagraph"/>
+        <w:rPr>
+          <w:sz w:val="44"/>
+          <w:szCs w:val="44"/>
+        </w:rPr>
+      </w:pPr>
+    </w:p>
+    <w:p>
+      <w:pPr>
+        <w:pStyle w:val="ListParagraph"/>
+        <w:numPr>
+          <w:ilvl w:val="0"/>
+          <w:numId w:val="1"/>
+        </w:numPr>
+        <w:rPr>
+          <w:sz w:val="44"/>
+          <w:szCs w:val="44"/>
+        </w:rPr>
+      </w:pPr>
+      <w:r>
+        <w:rPr>
+          <w:sz w:val="44"/>
+          <w:szCs w:val="44"/>
+        </w:rPr>
+        <w:t xml:space="preserve">Neural Network (Python </w:t>
+      </w:r>
+      <w:r>
+        <w:rPr>
+          <w:sz w:val="44"/>
+          <w:szCs w:val="44"/>
+        </w:rPr>
+        <w:t>tensor flow</w:t>
+      </w:r>
+      <w:r>
+        <w:rPr>
+          <w:sz w:val="44"/>
+          <w:szCs w:val="44"/>
+        </w:rPr>
+        <w:t>)</w:t>
+      </w:r>
+    </w:p>
+    <w:p>
+      <w:pPr>
+        <w:pStyle w:val="ListParagraph"/>
+        <w:rPr>
+          <w:sz w:val="44"/>
+          <w:szCs w:val="44"/>
+        </w:rPr>
+      </w:pPr>
+    </w:p>
+    <w:p>
+      <w:pPr>
+        <w:pStyle w:val="ListParagraph"/>
+        <w:numPr>
+          <w:ilvl w:val="0"/>
+          <w:numId w:val="1"/>
+        </w:numPr>
+        <w:rPr>
+          <w:sz w:val="44"/>
+          <w:szCs w:val="44"/>
+        </w:rPr>
+      </w:pPr>
+      <w:r>
+        <w:rPr>
+          <w:sz w:val="44"/>
+          <w:szCs w:val="44"/>
+        </w:rPr>
+        <w:t>Smart Chat</w:t>
+      </w:r>
+      <w:r>
+        <w:rPr>
+          <w:sz w:val="44"/>
+          <w:szCs w:val="44"/>
+        </w:rPr>
+        <w:t>(Firebase)</w:t>
+      </w:r>
+    </w:p>
+    <w:p>
+      <w:pPr>
+        <w:pStyle w:val="ListParagraph"/>
+        <w:rPr>
+          <w:sz w:val="44"/>
+          <w:szCs w:val="44"/>
+        </w:rPr>
+      </w:pPr>
+    </w:p>
+    <w:p>
+      <w:pPr>
+        <w:pStyle w:val="ListParagraph"/>
+        <w:numPr>
+          <w:ilvl w:val="0"/>
+          <w:numId w:val="1"/>
+        </w:numPr>
+        <w:rPr>
+          <w:sz w:val="44"/>
+          <w:szCs w:val="44"/>
+        </w:rPr>
+      </w:pPr>
+      <w:r>
+        <w:rPr>
+          <w:sz w:val="44"/>
+          <w:szCs w:val="44"/>
+        </w:rPr>
+        <w:t>Google pay</w:t>
+      </w:r>
+      <w:r>
+        <w:rPr>
+          <w:sz w:val="44"/>
+          <w:szCs w:val="44"/>
+        </w:rPr>
+        <w:t>, Paytm, for online transaction (Blackchain, Cryptography)</w:t>
+      </w:r>
+    </w:p>
+    <w:p>
+      <w:pPr>
+        <w:pStyle w:val="ListParagraph"/>
+        <w:rPr>
+          <w:sz w:val="44"/>
+          <w:szCs w:val="44"/>
+        </w:rPr>
+      </w:pPr>
+    </w:p>
+    <w:p>
+      <w:pPr>
+        <w:pStyle w:val="ListParagraph"/>
+        <w:numPr>
+          <w:ilvl w:val="0"/>
+          <w:numId w:val="1"/>
+        </w:numPr>
+        <w:rPr>
+          <w:sz w:val="44"/>
+          <w:szCs w:val="44"/>
+        </w:rPr>
+      </w:pPr>
+      <w:r>
+        <w:rPr>
+          <w:sz w:val="44"/>
+          <w:szCs w:val="44"/>
+        </w:rPr>
+        <w:t>Hashing function for hiding user’s personal data</w:t>
+      </w:r>
+    </w:p>
+    <w:p>
+      <w:pPr>
+        <w:pStyle w:val="ListParagraph"/>
+        <w:rPr>
+          <w:sz w:val="44"/>
+          <w:szCs w:val="44"/>
+        </w:rPr>
+      </w:pPr>
+    </w:p>
+    <w:p>
+      <w:pPr>
+        <w:pStyle w:val="ListParagraph"/>
+        <w:numPr>
+          <w:ilvl w:val="0"/>
+          <w:numId w:val="1"/>
+        </w:numPr>
+        <w:rPr>
+          <w:sz w:val="44"/>
+          <w:szCs w:val="44"/>
+        </w:rPr>
+      </w:pPr>
+      <w:r>
+        <w:rPr>
+          <w:sz w:val="44"/>
+          <w:szCs w:val="44"/>
+        </w:rPr>
+        <w:t>Protocol</w:t>
+      </w:r>
+      <w:r>
+        <w:rPr>
+          <w:sz w:val="44"/>
+          <w:szCs w:val="44"/>
+        </w:rPr>
+        <w:t>s</w:t>
+      </w:r>
+    </w:p>
+    <w:p>
+      <w:pPr>
+        <w:rPr>
+          <w:sz w:val="44"/>
+          <w:szCs w:val="44"/>
+        </w:rPr>
+      </w:pPr>
+    </w:p>
+    <w:p>
+      <w:pPr>
+        <w:rPr>
+          <w:sz w:val="44"/>
+          <w:szCs w:val="44"/>
+        </w:rPr>
+      </w:pPr>
+    </w:p>
+    <w:p>
+      <w:pPr>
+        <w:ind w:left="1440" w:firstLine="720"/>
+        <w:rPr>
+          <w:sz w:val="28"/>
+          <w:szCs w:val="28"/>
+        </w:rPr>
+      </w:pPr>
+      <w:r>
+        <w:rPr>
+          <w:sz w:val="32"/>
+          <w:szCs w:val="32"/>
+        </w:rPr>
+        <w:lastRenderedPageBreak/>
+        <w:t xml:space="preserve">     </w:t>
+      </w:r>
+      <w:r>
+        <w:rPr>
+          <w:sz w:val="32"/>
+          <w:szCs w:val="32"/>
+        </w:rPr>
+        <w:t>LIST OF FEATURES IN ROJGAR</w:t>
+      </w:r>
+    </w:p>
+    <w:p>
+      <w:pPr>
+        <w:pStyle w:val="ListParagraph"/>
+        <w:numPr>
+          <w:ilvl w:val="0"/>
+          <w:numId w:val="3"/>
+        </w:numPr>
+        <w:spacing w:line="256" w:lineRule="auto"/>
+        <w:rPr>
+          <w:sz w:val="36"/>
+          <w:szCs w:val="36"/>
+        </w:rPr>
+      </w:pPr>
+      <w:r>
+        <w:rPr>
+          <w:sz w:val="36"/>
+          <w:szCs w:val="36"/>
+        </w:rPr>
+        <w:t>Digitalising jobs to rural people</w:t>
+      </w:r>
+    </w:p>
+    <w:p>
+      <w:pPr>
+        <w:pStyle w:val="ListParagraph"/>
+        <w:spacing w:line="256" w:lineRule="auto"/>
+        <w:rPr>
+          <w:sz w:val="36"/>
+          <w:szCs w:val="36"/>
+        </w:rPr>
+      </w:pPr>
+    </w:p>
+    <w:p>
+      <w:pPr>
+        <w:pStyle w:val="ListParagraph"/>
+        <w:numPr>
+          <w:ilvl w:val="0"/>
+          <w:numId w:val="3"/>
+        </w:numPr>
+        <w:spacing w:line="256" w:lineRule="auto"/>
+        <w:rPr>
+          <w:sz w:val="36"/>
+          <w:szCs w:val="36"/>
+        </w:rPr>
+      </w:pPr>
+      <w:r>
+        <w:rPr>
+          <w:sz w:val="36"/>
+          <w:szCs w:val="36"/>
+        </w:rPr>
+        <w:t>Job listing</w:t>
+      </w:r>
+    </w:p>
+    <w:p>
+      <w:pPr>
+        <w:pStyle w:val="ListParagraph"/>
+        <w:spacing w:line="256" w:lineRule="auto"/>
+        <w:rPr>
+          <w:sz w:val="36"/>
+          <w:szCs w:val="36"/>
+        </w:rPr>
+      </w:pPr>
+    </w:p>
+    <w:p>
+      <w:pPr>
+        <w:pStyle w:val="ListParagraph"/>
+        <w:numPr>
+          <w:ilvl w:val="0"/>
+          <w:numId w:val="3"/>
+        </w:numPr>
+        <w:spacing w:line="256" w:lineRule="auto"/>
+        <w:rPr>
+          <w:sz w:val="36"/>
+          <w:szCs w:val="36"/>
+        </w:rPr>
+      </w:pPr>
+      <w:r>
+        <w:rPr>
+          <w:sz w:val="36"/>
+          <w:szCs w:val="36"/>
+        </w:rPr>
+        <w:t>Jobs will be suggested by the classes of interest of the users.</w:t>
+      </w:r>
+    </w:p>
+    <w:p>
+      <w:pPr>
+        <w:pStyle w:val="ListParagraph"/>
+        <w:spacing w:line="256" w:lineRule="auto"/>
+        <w:rPr>
+          <w:sz w:val="36"/>
+          <w:szCs w:val="36"/>
+        </w:rPr>
+      </w:pPr>
+    </w:p>
+    <w:p>
+      <w:pPr>
+        <w:pStyle w:val="ListParagraph"/>
+        <w:numPr>
+          <w:ilvl w:val="0"/>
+          <w:numId w:val="3"/>
+        </w:numPr>
+        <w:spacing w:line="256" w:lineRule="auto"/>
+        <w:rPr>
+          <w:sz w:val="36"/>
+          <w:szCs w:val="36"/>
+        </w:rPr>
+      </w:pPr>
+      <w:r>
+        <w:rPr>
+          <w:sz w:val="36"/>
+          <w:szCs w:val="36"/>
+        </w:rPr>
+        <w:t>Application will be bilingual.</w:t>
+      </w:r>
+    </w:p>
+    <w:p>
+      <w:pPr>
+        <w:spacing w:line="256" w:lineRule="auto"/>
+        <w:rPr>
+          <w:sz w:val="36"/>
+          <w:szCs w:val="36"/>
+        </w:rPr>
+      </w:pPr>
+    </w:p>
+    <w:p>
+      <w:pPr>
+        <w:pStyle w:val="ListParagraph"/>
+        <w:numPr>
+          <w:ilvl w:val="0"/>
+          <w:numId w:val="3"/>
+        </w:numPr>
+        <w:spacing w:line="256" w:lineRule="auto"/>
+        <w:rPr>
+          <w:sz w:val="36"/>
+          <w:szCs w:val="36"/>
+        </w:rPr>
+      </w:pPr>
+      <w:r>
+        <w:rPr>
+          <w:sz w:val="36"/>
+          <w:szCs w:val="36"/>
+        </w:rPr>
+        <w:t>ML will be involved with RBM algorithm which uses neural network to recommend jobs to the user.</w:t>
+      </w:r>
+    </w:p>
+    <w:p>
+      <w:pPr>
+        <w:pStyle w:val="ListParagraph"/>
+        <w:spacing w:line="256" w:lineRule="auto"/>
+        <w:rPr>
+          <w:sz w:val="36"/>
+          <w:szCs w:val="36"/>
+        </w:rPr>
+      </w:pPr>
+    </w:p>
+    <w:p>
+      <w:pPr>
+        <w:pStyle w:val="ListParagraph"/>
+        <w:numPr>
+          <w:ilvl w:val="0"/>
+          <w:numId w:val="3"/>
+        </w:numPr>
+        <w:spacing w:line="256" w:lineRule="auto"/>
+        <w:rPr>
+          <w:sz w:val="36"/>
+          <w:szCs w:val="36"/>
+        </w:rPr>
+      </w:pPr>
+      <w:r>
+        <w:rPr>
+          <w:sz w:val="36"/>
+          <w:szCs w:val="36"/>
+        </w:rPr>
+        <w:t>Top jobs</w:t>
+      </w:r>
+    </w:p>
+    <w:p>
+      <w:pPr>
+        <w:pStyle w:val="ListParagraph"/>
+        <w:spacing w:line="256" w:lineRule="auto"/>
+        <w:rPr>
+          <w:sz w:val="36"/>
+          <w:szCs w:val="36"/>
+        </w:rPr>
+      </w:pPr>
+    </w:p>
+    <w:p>
+      <w:pPr>
+        <w:pStyle w:val="ListParagraph"/>
+        <w:numPr>
+          <w:ilvl w:val="0"/>
+          <w:numId w:val="3"/>
+        </w:numPr>
+        <w:spacing w:line="256" w:lineRule="auto"/>
+        <w:rPr>
+          <w:sz w:val="36"/>
+          <w:szCs w:val="36"/>
+        </w:rPr>
+      </w:pPr>
+      <w:r>
+        <w:rPr>
+          <w:sz w:val="36"/>
+          <w:szCs w:val="36"/>
+        </w:rPr>
+        <w:t>Job publish</w:t>
+      </w:r>
+    </w:p>
+    <w:p>
+      <w:pPr>
+        <w:pStyle w:val="ListParagraph"/>
+        <w:spacing w:line="256" w:lineRule="auto"/>
+        <w:rPr>
+          <w:sz w:val="36"/>
+          <w:szCs w:val="36"/>
+        </w:rPr>
+      </w:pPr>
+    </w:p>
+    <w:p>
+      <w:pPr>
+        <w:pStyle w:val="ListParagraph"/>
+        <w:numPr>
+          <w:ilvl w:val="0"/>
+          <w:numId w:val="3"/>
+        </w:numPr>
+        <w:spacing w:line="256" w:lineRule="auto"/>
+        <w:rPr>
+          <w:sz w:val="36"/>
+          <w:szCs w:val="36"/>
+        </w:rPr>
+      </w:pPr>
+      <w:r>
+        <w:rPr>
+          <w:sz w:val="36"/>
+          <w:szCs w:val="36"/>
+        </w:rPr>
+        <w:t>Users to chat who share same fields to increase connections.</w:t>
+      </w:r>
+    </w:p>
+    <w:p>
+      <w:pPr>
+        <w:pStyle w:val="ListParagraph"/>
+        <w:spacing w:line="256" w:lineRule="auto"/>
+        <w:rPr>
+          <w:sz w:val="36"/>
+          <w:szCs w:val="36"/>
+        </w:rPr>
+      </w:pPr>
+    </w:p>
+    <w:p>
+      <w:pPr>
+        <w:pStyle w:val="ListParagraph"/>
+        <w:numPr>
+          <w:ilvl w:val="0"/>
+          <w:numId w:val="3"/>
+        </w:numPr>
+        <w:spacing w:line="256" w:lineRule="auto"/>
+        <w:rPr>
+          <w:sz w:val="36"/>
+          <w:szCs w:val="36"/>
+        </w:rPr>
+      </w:pPr>
+      <w:r>
+        <w:rPr>
+          <w:sz w:val="36"/>
+          <w:szCs w:val="36"/>
+        </w:rPr>
+        <w:t>Dream Jobs</w:t>
+      </w:r>
+    </w:p>
+    <w:p>
+      <w:pPr>
+        <w:pStyle w:val="ListParagraph"/>
+        <w:spacing w:line="256" w:lineRule="auto"/>
+        <w:rPr>
+          <w:sz w:val="36"/>
+          <w:szCs w:val="36"/>
+        </w:rPr>
+      </w:pPr>
+    </w:p>
+    <w:p>
+      <w:pPr>
+        <w:pStyle w:val="ListParagraph"/>
+        <w:numPr>
+          <w:ilvl w:val="0"/>
+          <w:numId w:val="3"/>
+        </w:numPr>
+        <w:spacing w:line="256" w:lineRule="auto"/>
+        <w:rPr>
+          <w:sz w:val="36"/>
+          <w:szCs w:val="36"/>
+        </w:rPr>
+      </w:pPr>
+      <w:r>
+        <w:rPr>
+          <w:sz w:val="36"/>
+          <w:szCs w:val="36"/>
+        </w:rPr>
+        <w:t>Smart chat</w:t>
+      </w:r>
+    </w:p>
+    <w:p>
+      <w:pPr>
+        <w:pStyle w:val="ListParagraph"/>
+        <w:spacing w:line="256" w:lineRule="auto"/>
+        <w:rPr>
+          <w:sz w:val="36"/>
+          <w:szCs w:val="36"/>
+        </w:rPr>
+      </w:pPr>
+    </w:p>
+    <w:p>
+      <w:pPr>
+        <w:pStyle w:val="ListParagraph"/>
+        <w:numPr>
+          <w:ilvl w:val="0"/>
+          <w:numId w:val="3"/>
+        </w:numPr>
+        <w:spacing w:line="256" w:lineRule="auto"/>
+        <w:rPr>
+          <w:sz w:val="36"/>
+          <w:szCs w:val="36"/>
+        </w:rPr>
+      </w:pPr>
+      <w:r>
+        <w:rPr>
+          <w:sz w:val="36"/>
+          <w:szCs w:val="36"/>
+        </w:rPr>
+        <w:t>Roadmap feature to dream jobs.</w:t>
+      </w:r>
+    </w:p>
+    <w:p>
+      <w:pPr>
+        <w:pStyle w:val="ListParagraph"/>
+        <w:spacing w:line="256" w:lineRule="auto"/>
+        <w:rPr>
+          <w:sz w:val="36"/>
+          <w:szCs w:val="36"/>
+        </w:rPr>
+      </w:pPr>
+    </w:p>
+    <w:p>
+      <w:pPr>
+        <w:pStyle w:val="ListParagraph"/>
+        <w:numPr>
+          <w:ilvl w:val="0"/>
+          <w:numId w:val="3"/>
+        </w:numPr>
+        <w:spacing w:line="256" w:lineRule="auto"/>
+        <w:rPr>
+          <w:sz w:val="36"/>
+          <w:szCs w:val="36"/>
+        </w:rPr>
+      </w:pPr>
+      <w:r>
+        <w:rPr>
+          <w:sz w:val="36"/>
+          <w:szCs w:val="36"/>
+        </w:rPr>
+        <w:t>Premium</w:t>
+      </w:r>
+    </w:p>
+    <w:p>
+      <w:pPr>
+        <w:pStyle w:val="ListParagraph"/>
+        <w:rPr>
+          <w:sz w:val="36"/>
+          <w:szCs w:val="36"/>
+        </w:rPr>
+      </w:pPr>
+    </w:p>
+    <w:p>
+      <w:pPr>
+        <w:pStyle w:val="ListParagraph"/>
+        <w:spacing w:line="256" w:lineRule="auto"/>
+        <w:rPr>
+          <w:sz w:val="36"/>
+          <w:szCs w:val="36"/>
+        </w:rPr>
+      </w:pPr>
+    </w:p>
+    <w:p>
+      <w:pPr>
+        <w:pStyle w:val="ListParagraph"/>
+        <w:numPr>
+          <w:ilvl w:val="0"/>
+          <w:numId w:val="3"/>
+        </w:numPr>
+        <w:spacing w:line="256" w:lineRule="auto"/>
+        <w:rPr>
+          <w:sz w:val="36"/>
+          <w:szCs w:val="36"/>
+        </w:rPr>
+      </w:pPr>
+      <w:r>
+        <w:rPr>
+          <w:sz w:val="36"/>
+          <w:szCs w:val="36"/>
+        </w:rPr>
+        <w:t>Easy to use (with jobs distributed in major sectors)</w:t>
+      </w:r>
+      <w:r>
+        <w:rPr>
+          <w:sz w:val="36"/>
+          <w:szCs w:val="36"/>
+        </w:rPr>
+        <w:t>.</w:t>
+      </w:r>
+    </w:p>
+    <w:p>
+      <w:pPr>
+        <w:pStyle w:val="ListParagraph"/>
+        <w:spacing w:line="256" w:lineRule="auto"/>
+        <w:rPr>
+          <w:sz w:val="36"/>
+          <w:szCs w:val="36"/>
+        </w:rPr>
+      </w:pPr>
+    </w:p>
+    <w:p>
+      <w:pPr>
+        <w:pStyle w:val="ListParagraph"/>
+        <w:numPr>
+          <w:ilvl w:val="0"/>
+          <w:numId w:val="3"/>
+        </w:numPr>
+        <w:spacing w:line="256" w:lineRule="auto"/>
+        <w:rPr>
+          <w:sz w:val="36"/>
+          <w:szCs w:val="36"/>
+        </w:rPr>
+      </w:pPr>
+      <w:r>
+        <w:rPr>
+          <w:sz w:val="36"/>
+          <w:szCs w:val="36"/>
+        </w:rPr>
+        <w:t>We are using paytm</w:t>
+      </w:r>
       <w:bookmarkStart w:id="0" w:name="_GoBack"/>
       <w:bookmarkEnd w:id="0"/>
       <w:r>
@@ -30,332 +818,43 @@
           <w:sz w:val="36"/>
           <w:szCs w:val="36"/>
         </w:rPr>
-        <w:t>MAJOR TECHNOLOGIES USED</w:t>
-      </w:r>
-    </w:p>
-    <w:p>
-      <w:pPr>
-        <w:rPr>
-          <w:sz w:val="32"/>
-          <w:szCs w:val="32"/>
-        </w:rPr>
-      </w:pPr>
-    </w:p>
-    <w:p>
-      <w:pPr>
-        <w:pStyle w:val="ListParagraph"/>
-        <w:numPr>
-          <w:ilvl w:val="0"/>
-          <w:numId w:val="1"/>
-        </w:numPr>
-        <w:rPr>
-          <w:sz w:val="44"/>
-          <w:szCs w:val="44"/>
-        </w:rPr>
-      </w:pPr>
-      <w:r>
-        <w:rPr>
-          <w:sz w:val="44"/>
-          <w:szCs w:val="44"/>
-        </w:rPr>
-        <w:t>Android</w:t>
-      </w:r>
-      <w:r>
-        <w:rPr>
-          <w:sz w:val="44"/>
-          <w:szCs w:val="44"/>
-        </w:rPr>
-        <w:t>, Java</w:t>
-      </w:r>
-    </w:p>
-    <w:p>
-      <w:pPr>
-        <w:pStyle w:val="ListParagraph"/>
-        <w:rPr>
-          <w:sz w:val="44"/>
-          <w:szCs w:val="44"/>
-        </w:rPr>
-      </w:pPr>
-    </w:p>
-    <w:p>
-      <w:pPr>
-        <w:pStyle w:val="ListParagraph"/>
-        <w:numPr>
-          <w:ilvl w:val="0"/>
-          <w:numId w:val="1"/>
-        </w:numPr>
-        <w:rPr>
-          <w:sz w:val="44"/>
-          <w:szCs w:val="44"/>
-        </w:rPr>
-      </w:pPr>
-      <w:r>
-        <w:rPr>
-          <w:sz w:val="44"/>
-          <w:szCs w:val="44"/>
-        </w:rPr>
-        <w:t>Firebase</w:t>
-      </w:r>
-    </w:p>
-    <w:p>
-      <w:pPr>
-        <w:pStyle w:val="ListParagraph"/>
-        <w:rPr>
-          <w:sz w:val="44"/>
-          <w:szCs w:val="44"/>
-        </w:rPr>
-      </w:pPr>
-    </w:p>
-    <w:p>
-      <w:pPr>
-        <w:pStyle w:val="ListParagraph"/>
-        <w:numPr>
-          <w:ilvl w:val="0"/>
-          <w:numId w:val="1"/>
-        </w:numPr>
-        <w:rPr>
-          <w:sz w:val="44"/>
-          <w:szCs w:val="44"/>
-        </w:rPr>
-      </w:pPr>
-      <w:r>
-        <w:rPr>
-          <w:sz w:val="44"/>
-          <w:szCs w:val="44"/>
-        </w:rPr>
-        <w:t>ML (Python, surprise)</w:t>
-      </w:r>
-    </w:p>
-    <w:p>
-      <w:pPr>
-        <w:pStyle w:val="ListParagraph"/>
-        <w:rPr>
-          <w:sz w:val="44"/>
-          <w:szCs w:val="44"/>
-        </w:rPr>
-      </w:pPr>
-    </w:p>
-    <w:p>
-      <w:pPr>
-        <w:pStyle w:val="ListParagraph"/>
-        <w:numPr>
-          <w:ilvl w:val="0"/>
-          <w:numId w:val="1"/>
-        </w:numPr>
-        <w:rPr>
-          <w:sz w:val="44"/>
-          <w:szCs w:val="44"/>
-        </w:rPr>
-      </w:pPr>
-      <w:r>
-        <w:rPr>
-          <w:sz w:val="44"/>
-          <w:szCs w:val="44"/>
-        </w:rPr>
-        <w:t>RBM (Python)</w:t>
-      </w:r>
-    </w:p>
-    <w:p>
-      <w:pPr>
-        <w:pStyle w:val="ListParagraph"/>
-        <w:rPr>
-          <w:sz w:val="44"/>
-          <w:szCs w:val="44"/>
-        </w:rPr>
-      </w:pPr>
-    </w:p>
-    <w:p>
-      <w:pPr>
-        <w:pStyle w:val="ListParagraph"/>
-        <w:numPr>
-          <w:ilvl w:val="0"/>
-          <w:numId w:val="1"/>
-        </w:numPr>
-        <w:rPr>
-          <w:sz w:val="44"/>
-          <w:szCs w:val="44"/>
-        </w:rPr>
-      </w:pPr>
-      <w:r>
-        <w:rPr>
-          <w:sz w:val="44"/>
-          <w:szCs w:val="44"/>
-        </w:rPr>
-        <w:t xml:space="preserve">Neural Network (Python </w:t>
-      </w:r>
-      <w:r>
-        <w:rPr>
-          <w:sz w:val="44"/>
-          <w:szCs w:val="44"/>
-        </w:rPr>
-        <w:t>tensor flow</w:t>
-      </w:r>
-      <w:r>
-        <w:rPr>
-          <w:sz w:val="44"/>
-          <w:szCs w:val="44"/>
-        </w:rPr>
-        <w:t>)</w:t>
-      </w:r>
-    </w:p>
-    <w:p>
-      <w:pPr>
-        <w:pStyle w:val="ListParagraph"/>
-        <w:rPr>
-          <w:sz w:val="44"/>
-          <w:szCs w:val="44"/>
-        </w:rPr>
-      </w:pPr>
-    </w:p>
-    <w:p>
-      <w:pPr>
-        <w:pStyle w:val="ListParagraph"/>
-        <w:numPr>
-          <w:ilvl w:val="0"/>
-          <w:numId w:val="1"/>
-        </w:numPr>
-        <w:rPr>
-          <w:sz w:val="44"/>
-          <w:szCs w:val="44"/>
-        </w:rPr>
-      </w:pPr>
-      <w:r>
-        <w:rPr>
-          <w:sz w:val="44"/>
-          <w:szCs w:val="44"/>
-        </w:rPr>
-        <w:t>Smart Chat</w:t>
-      </w:r>
-      <w:r>
-        <w:rPr>
-          <w:sz w:val="44"/>
-          <w:szCs w:val="44"/>
-        </w:rPr>
-        <w:t>(Firebase)</w:t>
-      </w:r>
-    </w:p>
-    <w:p>
-      <w:pPr>
-        <w:pStyle w:val="ListParagraph"/>
-        <w:rPr>
-          <w:sz w:val="44"/>
-          <w:szCs w:val="44"/>
-        </w:rPr>
-      </w:pPr>
-    </w:p>
-    <w:p>
-      <w:pPr>
-        <w:pStyle w:val="ListParagraph"/>
-        <w:numPr>
-          <w:ilvl w:val="0"/>
-          <w:numId w:val="1"/>
-        </w:numPr>
-        <w:rPr>
-          <w:sz w:val="44"/>
-          <w:szCs w:val="44"/>
-        </w:rPr>
-      </w:pPr>
-      <w:r>
-        <w:rPr>
-          <w:sz w:val="44"/>
-          <w:szCs w:val="44"/>
-        </w:rPr>
-        <w:t>Google pay</w:t>
-      </w:r>
-      <w:r>
-        <w:rPr>
-          <w:sz w:val="44"/>
-          <w:szCs w:val="44"/>
-        </w:rPr>
-        <w:t>, Paytm, for online transaction (Blackchain, Cryptography)</w:t>
-      </w:r>
-    </w:p>
-    <w:p>
-      <w:pPr>
-        <w:pStyle w:val="ListParagraph"/>
-        <w:rPr>
-          <w:sz w:val="44"/>
-          <w:szCs w:val="44"/>
-        </w:rPr>
-      </w:pPr>
-    </w:p>
-    <w:p>
-      <w:pPr>
-        <w:pStyle w:val="ListParagraph"/>
-        <w:numPr>
-          <w:ilvl w:val="0"/>
-          <w:numId w:val="1"/>
-        </w:numPr>
-        <w:rPr>
-          <w:sz w:val="44"/>
-          <w:szCs w:val="44"/>
-        </w:rPr>
-      </w:pPr>
-      <w:r>
-        <w:rPr>
-          <w:sz w:val="44"/>
-          <w:szCs w:val="44"/>
-        </w:rPr>
-        <w:t>Hashing function for hiding user’s personal data</w:t>
-      </w:r>
-    </w:p>
-    <w:p>
-      <w:pPr>
-        <w:pStyle w:val="ListParagraph"/>
-        <w:rPr>
-          <w:sz w:val="44"/>
-          <w:szCs w:val="44"/>
-        </w:rPr>
-      </w:pPr>
-    </w:p>
-    <w:p>
-      <w:pPr>
-        <w:pStyle w:val="ListParagraph"/>
-        <w:numPr>
-          <w:ilvl w:val="0"/>
-          <w:numId w:val="1"/>
-        </w:numPr>
-        <w:rPr>
-          <w:sz w:val="44"/>
-          <w:szCs w:val="44"/>
-        </w:rPr>
-      </w:pPr>
-      <w:r>
-        <w:rPr>
-          <w:sz w:val="44"/>
-          <w:szCs w:val="44"/>
-        </w:rPr>
-        <w:t>Protocol</w:t>
-      </w:r>
-      <w:r>
-        <w:rPr>
-          <w:sz w:val="44"/>
-          <w:szCs w:val="44"/>
-        </w:rPr>
-        <w:t>s</w:t>
-      </w:r>
-    </w:p>
-    <w:p>
-      <w:pPr>
-        <w:rPr>
-          <w:sz w:val="44"/>
-          <w:szCs w:val="44"/>
-        </w:rPr>
-      </w:pPr>
-    </w:p>
-    <w:p>
-      <w:pPr>
-        <w:rPr>
-          <w:sz w:val="44"/>
-          <w:szCs w:val="44"/>
-        </w:rPr>
-      </w:pPr>
-    </w:p>
-    <w:p>
-      <w:pPr>
-        <w:rPr>
-          <w:sz w:val="44"/>
-          <w:szCs w:val="44"/>
+        <w:t xml:space="preserve">, Google pay, etc. For money transactions which uses ECv2, </w:t>
+      </w:r>
+      <w:r>
+        <w:rPr>
+          <w:sz w:val="36"/>
+          <w:szCs w:val="36"/>
+        </w:rPr>
+        <w:t>Blo</w:t>
+      </w:r>
+      <w:r>
+        <w:rPr>
+          <w:sz w:val="36"/>
+          <w:szCs w:val="36"/>
+        </w:rPr>
+        <w:t>ck chain</w:t>
+      </w:r>
+      <w:r>
+        <w:rPr>
+          <w:sz w:val="36"/>
+          <w:szCs w:val="36"/>
+        </w:rPr>
+        <w:t xml:space="preserve"> &amp; crypto library for security)</w:t>
+      </w:r>
+    </w:p>
+    <w:p>
+      <w:pPr>
+        <w:rPr>
+          <w:sz w:val="36"/>
+          <w:szCs w:val="36"/>
+        </w:rPr>
+      </w:pPr>
+    </w:p>
+    <w:p>
+      <w:pPr>
+        <w:rPr>
+          <w:sz w:val="36"/>
+          <w:szCs w:val="36"/>
         </w:rPr>
       </w:pPr>
     </w:p>
@@ -608,6 +1107,18 @@
   </w:num>
   <w:num w:numId="2">
     <w:abstractNumId w:val="0"/>
+  </w:num>
+  <w:num w:numId="3">
+    <w:abstractNumId w:val="0"/>
+    <w:lvlOverride w:ilvl="0"/>
+    <w:lvlOverride w:ilvl="1"/>
+    <w:lvlOverride w:ilvl="2"/>
+    <w:lvlOverride w:ilvl="3"/>
+    <w:lvlOverride w:ilvl="4"/>
+    <w:lvlOverride w:ilvl="5"/>
+    <w:lvlOverride w:ilvl="6"/>
+    <w:lvlOverride w:ilvl="7"/>
+    <w:lvlOverride w:ilvl="8"/>
   </w:num>
 </w:numbering>
 </file>

</xml_diff>